<commit_message>
Thomas' Presentation notes and slides.
</commit_message>
<xml_diff>
--- a/presentation/Problem 15_33 Solution.docx
+++ b/presentation/Problem 15_33 Solution.docx
@@ -1086,7 +1086,6 @@
                 <w:sz w:val="24"/>
                 <w:szCs w:val="24"/>
               </w:rPr>
-              <w:lastRenderedPageBreak/>
               <w:t>member_number</w:t>
             </w:r>
             <w:proofErr w:type="spellEnd"/>
@@ -1352,8 +1351,8 @@
         <w:tblLook w:val="04A0" w:firstRow="1" w:lastRow="0" w:firstColumn="1" w:lastColumn="0" w:noHBand="0" w:noVBand="1"/>
       </w:tblPr>
       <w:tblGrid>
-        <w:gridCol w:w="7561"/>
-        <w:gridCol w:w="1783"/>
+        <w:gridCol w:w="22357"/>
+        <w:gridCol w:w="5272"/>
       </w:tblGrid>
       <w:tr>
         <w:trPr>
@@ -2341,8 +2340,8 @@
         <w:tblLook w:val="04A0" w:firstRow="1" w:lastRow="0" w:firstColumn="1" w:lastColumn="0" w:noHBand="0" w:noVBand="1"/>
       </w:tblPr>
       <w:tblGrid>
-        <w:gridCol w:w="7169"/>
-        <w:gridCol w:w="2175"/>
+        <w:gridCol w:w="21197"/>
+        <w:gridCol w:w="6432"/>
       </w:tblGrid>
       <w:tr>
         <w:trPr>
@@ -2477,7 +2476,16 @@
                 <w:sz w:val="24"/>
                 <w:szCs w:val="24"/>
               </w:rPr>
-              <w:t>member_name</w:t>
+              <w:t>member_</w:t>
+            </w:r>
+            <w:r>
+              <w:rPr>
+                <w:rFonts w:ascii="Helvetica" w:eastAsia="Times New Roman" w:hAnsi="Helvetica" w:cs="Helvetica"/>
+                <w:color w:val="333333"/>
+                <w:sz w:val="24"/>
+                <w:szCs w:val="24"/>
+              </w:rPr>
+              <w:t>province</w:t>
             </w:r>
             <w:proofErr w:type="spellEnd"/>
             <w:r>
@@ -2570,7 +2578,16 @@
                 <w:sz w:val="24"/>
                 <w:szCs w:val="24"/>
               </w:rPr>
-              <w:t>member_name</w:t>
+              <w:t>member_</w:t>
+            </w:r>
+            <w:r>
+              <w:rPr>
+                <w:rFonts w:ascii="Helvetica" w:eastAsia="Times New Roman" w:hAnsi="Helvetica" w:cs="Helvetica"/>
+                <w:color w:val="333333"/>
+                <w:sz w:val="24"/>
+                <w:szCs w:val="24"/>
+              </w:rPr>
+              <w:t>province</w:t>
             </w:r>
             <w:proofErr w:type="spellEnd"/>
             <w:r>
@@ -2580,7 +2597,16 @@
                 <w:sz w:val="24"/>
                 <w:szCs w:val="24"/>
               </w:rPr>
-              <w:t xml:space="preserve"> can be "BC"</w:t>
+              <w:t xml:space="preserve"> </w:t>
+            </w:r>
+            <w:r>
+              <w:rPr>
+                <w:rFonts w:ascii="Helvetica" w:eastAsia="Times New Roman" w:hAnsi="Helvetica" w:cs="Helvetica"/>
+                <w:color w:val="333333"/>
+                <w:sz w:val="24"/>
+                <w:szCs w:val="24"/>
+              </w:rPr>
+              <w:t>can be "BC"</w:t>
             </w:r>
           </w:p>
         </w:tc>
@@ -2663,8 +2689,16 @@
                 <w:sz w:val="24"/>
                 <w:szCs w:val="24"/>
               </w:rPr>
-              <w:lastRenderedPageBreak/>
-              <w:t>member_name</w:t>
+              <w:t>member_</w:t>
+            </w:r>
+            <w:r>
+              <w:rPr>
+                <w:rFonts w:ascii="Helvetica" w:eastAsia="Times New Roman" w:hAnsi="Helvetica" w:cs="Helvetica"/>
+                <w:color w:val="333333"/>
+                <w:sz w:val="24"/>
+                <w:szCs w:val="24"/>
+              </w:rPr>
+              <w:t>province</w:t>
             </w:r>
             <w:proofErr w:type="spellEnd"/>
             <w:r>
@@ -2674,7 +2708,16 @@
                 <w:sz w:val="24"/>
                 <w:szCs w:val="24"/>
               </w:rPr>
-              <w:t xml:space="preserve"> cannot be "British Columbia"</w:t>
+              <w:t xml:space="preserve"> </w:t>
+            </w:r>
+            <w:r>
+              <w:rPr>
+                <w:rFonts w:ascii="Helvetica" w:eastAsia="Times New Roman" w:hAnsi="Helvetica" w:cs="Helvetica"/>
+                <w:color w:val="333333"/>
+                <w:sz w:val="24"/>
+                <w:szCs w:val="24"/>
+              </w:rPr>
+              <w:t>cannot be "British Columbia"</w:t>
             </w:r>
           </w:p>
         </w:tc>
@@ -2757,7 +2800,16 @@
                 <w:sz w:val="24"/>
                 <w:szCs w:val="24"/>
               </w:rPr>
-              <w:t>member_name</w:t>
+              <w:t>member_</w:t>
+            </w:r>
+            <w:r>
+              <w:rPr>
+                <w:rFonts w:ascii="Helvetica" w:eastAsia="Times New Roman" w:hAnsi="Helvetica" w:cs="Helvetica"/>
+                <w:color w:val="333333"/>
+                <w:sz w:val="24"/>
+                <w:szCs w:val="24"/>
+              </w:rPr>
+              <w:t>province</w:t>
             </w:r>
             <w:proofErr w:type="spellEnd"/>
             <w:r>
@@ -2767,7 +2819,16 @@
                 <w:sz w:val="24"/>
                 <w:szCs w:val="24"/>
               </w:rPr>
-              <w:t xml:space="preserve"> cannot be "CB"</w:t>
+              <w:t xml:space="preserve"> </w:t>
+            </w:r>
+            <w:r>
+              <w:rPr>
+                <w:rFonts w:ascii="Helvetica" w:eastAsia="Times New Roman" w:hAnsi="Helvetica" w:cs="Helvetica"/>
+                <w:color w:val="333333"/>
+                <w:sz w:val="24"/>
+                <w:szCs w:val="24"/>
+              </w:rPr>
+              <w:t>cannot be "CB"</w:t>
             </w:r>
           </w:p>
         </w:tc>
@@ -2850,7 +2911,16 @@
                 <w:sz w:val="24"/>
                 <w:szCs w:val="24"/>
               </w:rPr>
-              <w:t>member_name</w:t>
+              <w:t>member_</w:t>
+            </w:r>
+            <w:r>
+              <w:rPr>
+                <w:rFonts w:ascii="Helvetica" w:eastAsia="Times New Roman" w:hAnsi="Helvetica" w:cs="Helvetica"/>
+                <w:color w:val="333333"/>
+                <w:sz w:val="24"/>
+                <w:szCs w:val="24"/>
+              </w:rPr>
+              <w:t>province</w:t>
             </w:r>
             <w:proofErr w:type="spellEnd"/>
             <w:r>
@@ -2860,7 +2930,16 @@
                 <w:sz w:val="24"/>
                 <w:szCs w:val="24"/>
               </w:rPr>
-              <w:t xml:space="preserve"> cannot be "C-B"</w:t>
+              <w:t xml:space="preserve"> </w:t>
+            </w:r>
+            <w:r>
+              <w:rPr>
+                <w:rFonts w:ascii="Helvetica" w:eastAsia="Times New Roman" w:hAnsi="Helvetica" w:cs="Helvetica"/>
+                <w:color w:val="333333"/>
+                <w:sz w:val="24"/>
+                <w:szCs w:val="24"/>
+              </w:rPr>
+              <w:t>cannot be "C-B"</w:t>
             </w:r>
           </w:p>
         </w:tc>
@@ -2943,7 +3022,16 @@
                 <w:sz w:val="24"/>
                 <w:szCs w:val="24"/>
               </w:rPr>
-              <w:t>member_name</w:t>
+              <w:t>member_</w:t>
+            </w:r>
+            <w:r>
+              <w:rPr>
+                <w:rFonts w:ascii="Helvetica" w:eastAsia="Times New Roman" w:hAnsi="Helvetica" w:cs="Helvetica"/>
+                <w:color w:val="333333"/>
+                <w:sz w:val="24"/>
+                <w:szCs w:val="24"/>
+              </w:rPr>
+              <w:t>province</w:t>
             </w:r>
             <w:proofErr w:type="spellEnd"/>
             <w:r>
@@ -2953,7 +3041,16 @@
                 <w:sz w:val="24"/>
                 <w:szCs w:val="24"/>
               </w:rPr>
-              <w:t xml:space="preserve"> cannot be "B.C."</w:t>
+              <w:t xml:space="preserve"> </w:t>
+            </w:r>
+            <w:r>
+              <w:rPr>
+                <w:rFonts w:ascii="Helvetica" w:eastAsia="Times New Roman" w:hAnsi="Helvetica" w:cs="Helvetica"/>
+                <w:color w:val="333333"/>
+                <w:sz w:val="24"/>
+                <w:szCs w:val="24"/>
+              </w:rPr>
+              <w:t>cannot be "B.C."</w:t>
             </w:r>
           </w:p>
         </w:tc>
@@ -3036,7 +3133,16 @@
                 <w:sz w:val="24"/>
                 <w:szCs w:val="24"/>
               </w:rPr>
-              <w:t>member_name</w:t>
+              <w:t>member_</w:t>
+            </w:r>
+            <w:r>
+              <w:rPr>
+                <w:rFonts w:ascii="Helvetica" w:eastAsia="Times New Roman" w:hAnsi="Helvetica" w:cs="Helvetica"/>
+                <w:color w:val="333333"/>
+                <w:sz w:val="24"/>
+                <w:szCs w:val="24"/>
+              </w:rPr>
+              <w:t>province</w:t>
             </w:r>
             <w:proofErr w:type="spellEnd"/>
             <w:r>
@@ -3046,7 +3152,16 @@
                 <w:sz w:val="24"/>
                 <w:szCs w:val="24"/>
               </w:rPr>
-              <w:t xml:space="preserve"> cannot be "NWT"</w:t>
+              <w:t xml:space="preserve"> </w:t>
+            </w:r>
+            <w:r>
+              <w:rPr>
+                <w:rFonts w:ascii="Helvetica" w:eastAsia="Times New Roman" w:hAnsi="Helvetica" w:cs="Helvetica"/>
+                <w:color w:val="333333"/>
+                <w:sz w:val="24"/>
+                <w:szCs w:val="24"/>
+              </w:rPr>
+              <w:t>cannot be "NWT"</w:t>
             </w:r>
           </w:p>
         </w:tc>
@@ -3129,7 +3244,16 @@
                 <w:sz w:val="24"/>
                 <w:szCs w:val="24"/>
               </w:rPr>
-              <w:t>member_name</w:t>
+              <w:t>member_</w:t>
+            </w:r>
+            <w:r>
+              <w:rPr>
+                <w:rFonts w:ascii="Helvetica" w:eastAsia="Times New Roman" w:hAnsi="Helvetica" w:cs="Helvetica"/>
+                <w:color w:val="333333"/>
+                <w:sz w:val="24"/>
+                <w:szCs w:val="24"/>
+              </w:rPr>
+              <w:t>province</w:t>
             </w:r>
             <w:proofErr w:type="spellEnd"/>
             <w:r>
@@ -3139,7 +3263,16 @@
                 <w:sz w:val="24"/>
                 <w:szCs w:val="24"/>
               </w:rPr>
-              <w:t xml:space="preserve"> cannot be "CB"</w:t>
+              <w:t xml:space="preserve"> </w:t>
+            </w:r>
+            <w:r>
+              <w:rPr>
+                <w:rFonts w:ascii="Helvetica" w:eastAsia="Times New Roman" w:hAnsi="Helvetica" w:cs="Helvetica"/>
+                <w:color w:val="333333"/>
+                <w:sz w:val="24"/>
+                <w:szCs w:val="24"/>
+              </w:rPr>
+              <w:t>cannot be "CB"</w:t>
             </w:r>
           </w:p>
         </w:tc>
@@ -5096,8 +5229,8 @@
         <w:tblLook w:val="04A0" w:firstRow="1" w:lastRow="0" w:firstColumn="1" w:lastColumn="0" w:noHBand="0" w:noVBand="1"/>
       </w:tblPr>
       <w:tblGrid>
-        <w:gridCol w:w="6980"/>
-        <w:gridCol w:w="2364"/>
+        <w:gridCol w:w="20639"/>
+        <w:gridCol w:w="6990"/>
       </w:tblGrid>
       <w:tr>
         <w:trPr>
@@ -5232,7 +5365,16 @@
                 <w:sz w:val="24"/>
                 <w:szCs w:val="24"/>
               </w:rPr>
-              <w:t>member_name</w:t>
+              <w:t>member_</w:t>
+            </w:r>
+            <w:r>
+              <w:rPr>
+                <w:rFonts w:ascii="Helvetica" w:eastAsia="Times New Roman" w:hAnsi="Helvetica" w:cs="Helvetica"/>
+                <w:color w:val="333333"/>
+                <w:sz w:val="24"/>
+                <w:szCs w:val="24"/>
+              </w:rPr>
+              <w:t>status</w:t>
             </w:r>
             <w:proofErr w:type="spellEnd"/>
             <w:r>
@@ -5325,8 +5467,16 @@
                 <w:sz w:val="24"/>
                 <w:szCs w:val="24"/>
               </w:rPr>
-              <w:lastRenderedPageBreak/>
-              <w:t>member_name</w:t>
+              <w:t>member_</w:t>
+            </w:r>
+            <w:r>
+              <w:rPr>
+                <w:rFonts w:ascii="Helvetica" w:eastAsia="Times New Roman" w:hAnsi="Helvetica" w:cs="Helvetica"/>
+                <w:color w:val="333333"/>
+                <w:sz w:val="24"/>
+                <w:szCs w:val="24"/>
+              </w:rPr>
+              <w:t>status</w:t>
             </w:r>
             <w:proofErr w:type="spellEnd"/>
             <w:r>
@@ -5419,7 +5569,16 @@
                 <w:sz w:val="24"/>
                 <w:szCs w:val="24"/>
               </w:rPr>
-              <w:t>member_name</w:t>
+              <w:t>member_</w:t>
+            </w:r>
+            <w:r>
+              <w:rPr>
+                <w:rFonts w:ascii="Helvetica" w:eastAsia="Times New Roman" w:hAnsi="Helvetica" w:cs="Helvetica"/>
+                <w:color w:val="333333"/>
+                <w:sz w:val="24"/>
+                <w:szCs w:val="24"/>
+              </w:rPr>
+              <w:t>status</w:t>
             </w:r>
             <w:proofErr w:type="spellEnd"/>
             <w:r>
@@ -5512,7 +5671,16 @@
                 <w:sz w:val="24"/>
                 <w:szCs w:val="24"/>
               </w:rPr>
-              <w:t>member_name</w:t>
+              <w:t>member_</w:t>
+            </w:r>
+            <w:r>
+              <w:rPr>
+                <w:rFonts w:ascii="Helvetica" w:eastAsia="Times New Roman" w:hAnsi="Helvetica" w:cs="Helvetica"/>
+                <w:color w:val="333333"/>
+                <w:sz w:val="24"/>
+                <w:szCs w:val="24"/>
+              </w:rPr>
+              <w:t>status</w:t>
             </w:r>
             <w:proofErr w:type="spellEnd"/>
             <w:r>
@@ -5605,7 +5773,16 @@
                 <w:sz w:val="24"/>
                 <w:szCs w:val="24"/>
               </w:rPr>
-              <w:t>member_name</w:t>
+              <w:t>member_</w:t>
+            </w:r>
+            <w:r>
+              <w:rPr>
+                <w:rFonts w:ascii="Helvetica" w:eastAsia="Times New Roman" w:hAnsi="Helvetica" w:cs="Helvetica"/>
+                <w:color w:val="333333"/>
+                <w:sz w:val="24"/>
+                <w:szCs w:val="24"/>
+              </w:rPr>
+              <w:t>status</w:t>
             </w:r>
             <w:proofErr w:type="spellEnd"/>
             <w:r>
@@ -5698,7 +5875,16 @@
                 <w:sz w:val="24"/>
                 <w:szCs w:val="24"/>
               </w:rPr>
-              <w:t>member_name</w:t>
+              <w:t>member_</w:t>
+            </w:r>
+            <w:r>
+              <w:rPr>
+                <w:rFonts w:ascii="Helvetica" w:eastAsia="Times New Roman" w:hAnsi="Helvetica" w:cs="Helvetica"/>
+                <w:color w:val="333333"/>
+                <w:sz w:val="24"/>
+                <w:szCs w:val="24"/>
+              </w:rPr>
+              <w:t>status</w:t>
             </w:r>
             <w:proofErr w:type="spellEnd"/>
             <w:r>
@@ -5791,7 +5977,16 @@
                 <w:sz w:val="24"/>
                 <w:szCs w:val="24"/>
               </w:rPr>
-              <w:t>member_name</w:t>
+              <w:t>member_</w:t>
+            </w:r>
+            <w:r>
+              <w:rPr>
+                <w:rFonts w:ascii="Helvetica" w:eastAsia="Times New Roman" w:hAnsi="Helvetica" w:cs="Helvetica"/>
+                <w:color w:val="333333"/>
+                <w:sz w:val="24"/>
+                <w:szCs w:val="24"/>
+              </w:rPr>
+              <w:t>status</w:t>
             </w:r>
             <w:proofErr w:type="spellEnd"/>
             <w:r>
@@ -5884,7 +6079,16 @@
                 <w:sz w:val="24"/>
                 <w:szCs w:val="24"/>
               </w:rPr>
-              <w:t>member_name</w:t>
+              <w:t>member_</w:t>
+            </w:r>
+            <w:r>
+              <w:rPr>
+                <w:rFonts w:ascii="Helvetica" w:eastAsia="Times New Roman" w:hAnsi="Helvetica" w:cs="Helvetica"/>
+                <w:color w:val="333333"/>
+                <w:sz w:val="24"/>
+                <w:szCs w:val="24"/>
+              </w:rPr>
+              <w:t>status</w:t>
             </w:r>
             <w:proofErr w:type="spellEnd"/>
             <w:r>
@@ -5977,7 +6181,16 @@
                 <w:sz w:val="24"/>
                 <w:szCs w:val="24"/>
               </w:rPr>
-              <w:t>member_name</w:t>
+              <w:t>member_</w:t>
+            </w:r>
+            <w:r>
+              <w:rPr>
+                <w:rFonts w:ascii="Helvetica" w:eastAsia="Times New Roman" w:hAnsi="Helvetica" w:cs="Helvetica"/>
+                <w:color w:val="333333"/>
+                <w:sz w:val="24"/>
+                <w:szCs w:val="24"/>
+              </w:rPr>
+              <w:t>status</w:t>
             </w:r>
             <w:proofErr w:type="spellEnd"/>
             <w:r>
@@ -6686,7 +6899,6 @@
                 <w:sz w:val="24"/>
                 <w:szCs w:val="24"/>
               </w:rPr>
-              <w:lastRenderedPageBreak/>
               <w:t>provider_type</w:t>
             </w:r>
             <w:proofErr w:type="spellEnd"/>
@@ -7132,7 +7344,18 @@
           <w:sz w:val="24"/>
           <w:szCs w:val="24"/>
         </w:rPr>
-        <w:t>In both cases above, if the first letter of the string matches an acceptable value, it is chosen.</w:t>
+        <w:t>In both cases above, if the first l</w:t>
+      </w:r>
+      <w:bookmarkStart w:id="1" w:name="_GoBack"/>
+      <w:bookmarkEnd w:id="1"/>
+      <w:r>
+        <w:rPr>
+          <w:rFonts w:ascii="Helvetica" w:eastAsia="Times New Roman" w:hAnsi="Helvetica" w:cs="Helvetica"/>
+          <w:color w:val="333333"/>
+          <w:sz w:val="24"/>
+          <w:szCs w:val="24"/>
+        </w:rPr>
+        <w:t>etter of the string matches an acceptable value, it is chosen.</w:t>
       </w:r>
     </w:p>
     <w:p>
@@ -7794,7 +8017,6 @@
                 <w:sz w:val="24"/>
                 <w:szCs w:val="24"/>
               </w:rPr>
-              <w:lastRenderedPageBreak/>
               <w:t>Test unique keys (run on member key)</w:t>
             </w:r>
           </w:p>
@@ -8941,7 +9163,6 @@
           <w:sz w:val="24"/>
           <w:szCs w:val="24"/>
         </w:rPr>
-        <w:lastRenderedPageBreak/>
         <w:t>Provider Tests</w:t>
       </w:r>
     </w:p>
@@ -9624,7 +9845,6 @@
         <w:rPr>
           <w:rFonts w:asciiTheme="minorHAnsi" w:hAnsiTheme="minorHAnsi"/>
         </w:rPr>
-        <w:lastRenderedPageBreak/>
         <w:t>Functional Analysis Test Cases</w:t>
       </w:r>
     </w:p>
@@ -9699,8 +9919,6 @@
         </w:rPr>
         <w:t>Submit Claim</w:t>
       </w:r>
-      <w:bookmarkStart w:id="1" w:name="_GoBack"/>
-      <w:bookmarkEnd w:id="1"/>
     </w:p>
     <w:p>
       <w:pPr>
@@ -10511,6 +10729,7 @@
     <w:lsdException w:name="HTML Sample" w:semiHidden="1" w:unhideWhenUsed="1"/>
     <w:lsdException w:name="HTML Typewriter" w:semiHidden="1" w:unhideWhenUsed="1"/>
     <w:lsdException w:name="HTML Variable" w:semiHidden="1" w:unhideWhenUsed="1"/>
+    <w:lsdException w:name="Normal Table" w:semiHidden="1" w:unhideWhenUsed="1"/>
     <w:lsdException w:name="annotation subject" w:semiHidden="1" w:unhideWhenUsed="1"/>
     <w:lsdException w:name="No List" w:semiHidden="1" w:unhideWhenUsed="1"/>
     <w:lsdException w:name="Outline List 1" w:semiHidden="1" w:unhideWhenUsed="1"/>
@@ -10557,8 +10776,10 @@
     <w:lsdException w:name="Table Subtle 2" w:semiHidden="1" w:unhideWhenUsed="1"/>
     <w:lsdException w:name="Table Web 1" w:semiHidden="1" w:unhideWhenUsed="1"/>
     <w:lsdException w:name="Table Web 2" w:semiHidden="1" w:unhideWhenUsed="1"/>
+    <w:lsdException w:name="Table Web 3" w:semiHidden="1" w:unhideWhenUsed="1"/>
     <w:lsdException w:name="Balloon Text" w:semiHidden="1" w:unhideWhenUsed="1"/>
     <w:lsdException w:name="Table Grid" w:uiPriority="39"/>
+    <w:lsdException w:name="Table Theme" w:semiHidden="1" w:unhideWhenUsed="1"/>
     <w:lsdException w:name="Placeholder Text" w:semiHidden="1"/>
     <w:lsdException w:name="No Spacing" w:uiPriority="1" w:qFormat="1"/>
     <w:lsdException w:name="Light Shading" w:uiPriority="60"/>
@@ -11234,7 +11455,7 @@
 </file>
 
 <file path=customXml/itemProps1.xml><?xml version="1.0" encoding="utf-8"?>
-<ds:datastoreItem xmlns:ds="http://schemas.openxmlformats.org/officeDocument/2006/customXml" ds:itemID="{6AB277F1-9655-4799-832F-A7767DD84416}">
+<ds:datastoreItem xmlns:ds="http://schemas.openxmlformats.org/officeDocument/2006/customXml" ds:itemID="{C1ABAFC1-6C0B-4F6C-8628-7D45D10C7C96}">
   <ds:schemaRefs>
     <ds:schemaRef ds:uri="http://schemas.openxmlformats.org/officeDocument/2006/bibliography"/>
   </ds:schemaRefs>

</xml_diff>